<commit_message>
Weekly log and smth in db
</commit_message>
<xml_diff>
--- a/Scrum/WEEKLY LOG.docx
+++ b/Scrum/WEEKLY LOG.docx
@@ -490,16 +490,14 @@
         <w:rPr>
           <w:sz w:val="24"/>
         </w:rPr>
-        <w:t xml:space="preserve">Book service redirecting and gathering book </w:t>
-      </w:r>
-      <w:proofErr w:type="spellStart"/>
-      <w:r>
-        <w:rPr>
-          <w:sz w:val="24"/>
-        </w:rPr>
-        <w:t>quieres</w:t>
-      </w:r>
-      <w:proofErr w:type="spellEnd"/>
+        <w:t>Book service redirecting and gathering book quer</w:t>
+      </w:r>
+      <w:r>
+        <w:rPr>
+          <w:sz w:val="24"/>
+        </w:rPr>
+        <w:t xml:space="preserve">y </w:t>
+      </w:r>
     </w:p>
     <w:p>
       <w:pPr>
@@ -1470,278 +1468,766 @@
         </w:rPr>
         <w:t>Library : documentation od API</w:t>
       </w:r>
+    </w:p>
+    <w:p>
+      <w:pPr>
+        <w:pStyle w:val="Odsekzoznamu"/>
+        <w:numPr>
+          <w:ilvl w:val="0"/>
+          <w:numId w:val="2"/>
+        </w:numPr>
+        <w:rPr>
+          <w:sz w:val="24"/>
+        </w:rPr>
+      </w:pPr>
+      <w:r>
+        <w:rPr>
+          <w:sz w:val="24"/>
+        </w:rPr>
+        <w:t>Library : change to new URI</w:t>
+      </w:r>
+    </w:p>
+    <w:p>
+      <w:pPr>
+        <w:pStyle w:val="Odsekzoznamu"/>
+        <w:numPr>
+          <w:ilvl w:val="0"/>
+          <w:numId w:val="2"/>
+        </w:numPr>
+        <w:rPr>
+          <w:sz w:val="24"/>
+        </w:rPr>
+      </w:pPr>
+      <w:r>
+        <w:rPr>
+          <w:sz w:val="24"/>
+        </w:rPr>
+        <w:t xml:space="preserve">Book service : diagram updated </w:t>
+      </w:r>
+    </w:p>
+    <w:p>
+      <w:pPr>
+        <w:pStyle w:val="Odsekzoznamu"/>
+        <w:numPr>
+          <w:ilvl w:val="0"/>
+          <w:numId w:val="2"/>
+        </w:numPr>
+        <w:rPr>
+          <w:sz w:val="24"/>
+        </w:rPr>
+      </w:pPr>
+      <w:r>
+        <w:rPr>
+          <w:sz w:val="24"/>
+        </w:rPr>
+        <w:t xml:space="preserve">Website : navbar </w:t>
+      </w:r>
+    </w:p>
+    <w:p>
+      <w:pPr>
+        <w:rPr>
+          <w:b/>
+          <w:sz w:val="24"/>
+        </w:rPr>
+      </w:pPr>
+      <w:r>
+        <w:rPr>
+          <w:b/>
+          <w:sz w:val="24"/>
+        </w:rPr>
+        <w:t>What is in progress:</w:t>
+      </w:r>
+    </w:p>
+    <w:p>
+      <w:pPr>
+        <w:pStyle w:val="Odsekzoznamu"/>
+        <w:numPr>
+          <w:ilvl w:val="0"/>
+          <w:numId w:val="2"/>
+        </w:numPr>
+        <w:rPr>
+          <w:sz w:val="24"/>
+        </w:rPr>
+      </w:pPr>
+      <w:r>
+        <w:rPr>
+          <w:sz w:val="24"/>
+        </w:rPr>
+        <w:t>Website  : admin page, registration page, connection with API</w:t>
+      </w:r>
+    </w:p>
+    <w:p>
+      <w:pPr>
+        <w:pStyle w:val="Odsekzoznamu"/>
+        <w:numPr>
+          <w:ilvl w:val="0"/>
+          <w:numId w:val="2"/>
+        </w:numPr>
+        <w:rPr>
+          <w:sz w:val="24"/>
+        </w:rPr>
+      </w:pPr>
+      <w:r>
+        <w:rPr>
+          <w:sz w:val="24"/>
+        </w:rPr>
+        <w:t>Library : correct book details request</w:t>
+      </w:r>
+    </w:p>
+    <w:p>
+      <w:pPr>
+        <w:pStyle w:val="Odsekzoznamu"/>
+        <w:numPr>
+          <w:ilvl w:val="0"/>
+          <w:numId w:val="2"/>
+        </w:numPr>
+        <w:rPr>
+          <w:sz w:val="24"/>
+        </w:rPr>
+      </w:pPr>
+      <w:r>
+        <w:rPr>
+          <w:sz w:val="24"/>
+        </w:rPr>
+        <w:t xml:space="preserve">Library : update documentation </w:t>
+      </w:r>
+    </w:p>
+    <w:p>
+      <w:pPr>
+        <w:pStyle w:val="Odsekzoznamu"/>
+        <w:numPr>
+          <w:ilvl w:val="0"/>
+          <w:numId w:val="2"/>
+        </w:numPr>
+        <w:rPr>
+          <w:sz w:val="24"/>
+        </w:rPr>
+      </w:pPr>
+      <w:r>
+        <w:rPr>
+          <w:sz w:val="24"/>
+        </w:rPr>
+        <w:t xml:space="preserve">Database : tests for request handling </w:t>
+      </w:r>
+    </w:p>
+    <w:p>
+      <w:pPr>
+        <w:pStyle w:val="Odsekzoznamu"/>
+        <w:numPr>
+          <w:ilvl w:val="0"/>
+          <w:numId w:val="2"/>
+        </w:numPr>
+        <w:rPr>
+          <w:sz w:val="24"/>
+        </w:rPr>
+      </w:pPr>
+      <w:r>
+        <w:rPr>
+          <w:sz w:val="24"/>
+        </w:rPr>
+        <w:t xml:space="preserve">Process report </w:t>
+      </w:r>
+    </w:p>
+    <w:p>
+      <w:pPr>
+        <w:pStyle w:val="Odsekzoznamu"/>
+        <w:numPr>
+          <w:ilvl w:val="0"/>
+          <w:numId w:val="2"/>
+        </w:numPr>
+        <w:rPr>
+          <w:sz w:val="24"/>
+        </w:rPr>
+      </w:pPr>
+      <w:r>
+        <w:rPr>
+          <w:sz w:val="24"/>
+        </w:rPr>
+        <w:t xml:space="preserve">Bookstore : registration tests, controller </w:t>
+      </w:r>
+    </w:p>
+    <w:p>
+      <w:pPr>
+        <w:pStyle w:val="Odsekzoznamu"/>
+        <w:numPr>
+          <w:ilvl w:val="0"/>
+          <w:numId w:val="2"/>
+        </w:numPr>
+        <w:rPr>
+          <w:sz w:val="24"/>
+        </w:rPr>
+      </w:pPr>
+      <w:r>
+        <w:rPr>
+          <w:sz w:val="24"/>
+        </w:rPr>
+        <w:t xml:space="preserve">Database documentation </w:t>
+      </w:r>
+    </w:p>
+    <w:p>
+      <w:pPr>
+        <w:pStyle w:val="Odsekzoznamu"/>
+        <w:numPr>
+          <w:ilvl w:val="0"/>
+          <w:numId w:val="2"/>
+        </w:numPr>
+        <w:rPr>
+          <w:sz w:val="24"/>
+        </w:rPr>
+      </w:pPr>
+      <w:r>
+        <w:rPr>
+          <w:sz w:val="24"/>
+        </w:rPr>
+        <w:t xml:space="preserve">Web service documentation </w:t>
+      </w:r>
+    </w:p>
+    <w:p>
+      <w:pPr>
+        <w:rPr>
+          <w:b/>
+          <w:sz w:val="24"/>
+        </w:rPr>
+      </w:pPr>
+      <w:r>
+        <w:rPr>
+          <w:b/>
+          <w:sz w:val="24"/>
+        </w:rPr>
+        <w:t>New tasks:</w:t>
+      </w:r>
+    </w:p>
+    <w:p>
+      <w:pPr>
+        <w:pStyle w:val="Odsekzoznamu"/>
+        <w:numPr>
+          <w:ilvl w:val="0"/>
+          <w:numId w:val="2"/>
+        </w:numPr>
+        <w:rPr>
+          <w:sz w:val="24"/>
+        </w:rPr>
+      </w:pPr>
+      <w:r>
+        <w:rPr>
+          <w:sz w:val="24"/>
+        </w:rPr>
+        <w:t xml:space="preserve">Database : library book details, bookstore book details </w:t>
+      </w:r>
+    </w:p>
+    <w:p>
+      <w:pPr>
+        <w:pStyle w:val="Odsekzoznamu"/>
+        <w:numPr>
+          <w:ilvl w:val="0"/>
+          <w:numId w:val="2"/>
+        </w:numPr>
+        <w:rPr>
+          <w:sz w:val="24"/>
+        </w:rPr>
+      </w:pPr>
+      <w:r>
+        <w:rPr>
+          <w:sz w:val="24"/>
+        </w:rPr>
+        <w:t>Database : update connection of book details for institution, add institution name</w:t>
+      </w:r>
+      <w:r>
+        <w:rPr>
+          <w:sz w:val="24"/>
+        </w:rPr>
+        <w:t xml:space="preserve">  </w:t>
+      </w:r>
+    </w:p>
+    <w:p>
+      <w:pPr>
+        <w:rPr>
+          <w:sz w:val="24"/>
+        </w:rPr>
+      </w:pPr>
+      <w:r>
+        <w:rPr>
+          <w:b/>
+          <w:sz w:val="24"/>
+        </w:rPr>
+        <w:lastRenderedPageBreak/>
+        <w:t>Sprint 4 (25.11)</w:t>
+      </w:r>
+      <w:r>
+        <w:rPr>
+          <w:b/>
+          <w:sz w:val="24"/>
+        </w:rPr>
+        <w:t xml:space="preserve"> </w:t>
+      </w:r>
+    </w:p>
+    <w:p>
+      <w:pPr>
+        <w:rPr>
+          <w:noProof/>
+        </w:rPr>
+      </w:pPr>
+      <w:r>
+        <w:rPr>
+          <w:noProof/>
+        </w:rPr>
+        <w:drawing>
+          <wp:inline distT="0" distB="0" distL="0" distR="0" wp14:anchorId="118B9AF4" wp14:editId="15C832B8">
+            <wp:extent cx="5760720" cy="2464435"/>
+            <wp:effectExtent l="0" t="0" r="0" b="0"/>
+            <wp:docPr id="6" name="Obrázok 6"/>
+            <wp:cNvGraphicFramePr>
+              <a:graphicFrameLocks xmlns:a="http://schemas.openxmlformats.org/drawingml/2006/main" noChangeAspect="1"/>
+            </wp:cNvGraphicFramePr>
+            <a:graphic xmlns:a="http://schemas.openxmlformats.org/drawingml/2006/main">
+              <a:graphicData uri="http://schemas.openxmlformats.org/drawingml/2006/picture">
+                <pic:pic xmlns:pic="http://schemas.openxmlformats.org/drawingml/2006/picture">
+                  <pic:nvPicPr>
+                    <pic:cNvPr id="1" name=""/>
+                    <pic:cNvPicPr/>
+                  </pic:nvPicPr>
+                  <pic:blipFill>
+                    <a:blip r:embed="rId9"/>
+                    <a:stretch>
+                      <a:fillRect/>
+                    </a:stretch>
+                  </pic:blipFill>
+                  <pic:spPr>
+                    <a:xfrm>
+                      <a:off x="0" y="0"/>
+                      <a:ext cx="5760720" cy="2464435"/>
+                    </a:xfrm>
+                    <a:prstGeom prst="rect">
+                      <a:avLst/>
+                    </a:prstGeom>
+                  </pic:spPr>
+                </pic:pic>
+              </a:graphicData>
+            </a:graphic>
+          </wp:inline>
+        </w:drawing>
+      </w:r>
+    </w:p>
+    <w:p>
+      <w:pPr>
+        <w:rPr>
+          <w:b/>
+          <w:sz w:val="24"/>
+        </w:rPr>
+      </w:pPr>
+      <w:r>
+        <w:rPr>
+          <w:b/>
+          <w:sz w:val="24"/>
+        </w:rPr>
+        <w:t>What is done:</w:t>
+      </w:r>
+    </w:p>
+    <w:p>
+      <w:pPr>
+        <w:pStyle w:val="Odsekzoznamu"/>
+        <w:numPr>
+          <w:ilvl w:val="0"/>
+          <w:numId w:val="2"/>
+        </w:numPr>
+        <w:rPr>
+          <w:sz w:val="24"/>
+        </w:rPr>
+      </w:pPr>
+      <w:r>
+        <w:rPr>
+          <w:sz w:val="24"/>
+        </w:rPr>
+        <w:t>Error in database are fixed</w:t>
+      </w:r>
+    </w:p>
+    <w:p>
+      <w:pPr>
+        <w:pStyle w:val="Odsekzoznamu"/>
+        <w:numPr>
+          <w:ilvl w:val="0"/>
+          <w:numId w:val="2"/>
+        </w:numPr>
+        <w:rPr>
+          <w:sz w:val="24"/>
+        </w:rPr>
+      </w:pPr>
+      <w:r>
+        <w:rPr>
+          <w:sz w:val="24"/>
+        </w:rPr>
+        <w:t>Use case</w:t>
+      </w:r>
+    </w:p>
+    <w:p>
+      <w:pPr>
+        <w:pStyle w:val="Odsekzoznamu"/>
+        <w:numPr>
+          <w:ilvl w:val="0"/>
+          <w:numId w:val="2"/>
+        </w:numPr>
+        <w:rPr>
+          <w:sz w:val="24"/>
+        </w:rPr>
+      </w:pPr>
+      <w:r>
+        <w:rPr>
+          <w:sz w:val="24"/>
+        </w:rPr>
+        <w:t xml:space="preserve">Book service : request for borrowing the book from library, request for buying the book from the bookstore </w:t>
+      </w:r>
+    </w:p>
+    <w:p>
+      <w:pPr>
+        <w:pStyle w:val="Odsekzoznamu"/>
+        <w:numPr>
+          <w:ilvl w:val="0"/>
+          <w:numId w:val="2"/>
+        </w:numPr>
+        <w:rPr>
+          <w:sz w:val="24"/>
+        </w:rPr>
+      </w:pPr>
+      <w:r>
+        <w:rPr>
+          <w:sz w:val="24"/>
+        </w:rPr>
+        <w:t>Database : order table</w:t>
+      </w:r>
+    </w:p>
+    <w:p>
+      <w:pPr>
+        <w:pStyle w:val="Odsekzoznamu"/>
+        <w:numPr>
+          <w:ilvl w:val="0"/>
+          <w:numId w:val="2"/>
+        </w:numPr>
+        <w:rPr>
+          <w:sz w:val="24"/>
+        </w:rPr>
+      </w:pPr>
+      <w:r>
+        <w:rPr>
+          <w:sz w:val="24"/>
+        </w:rPr>
+        <w:t>Database : documentation updated</w:t>
+      </w:r>
+    </w:p>
+    <w:p>
+      <w:pPr>
+        <w:pStyle w:val="Odsekzoznamu"/>
+        <w:numPr>
+          <w:ilvl w:val="0"/>
+          <w:numId w:val="2"/>
+        </w:numPr>
+        <w:rPr>
+          <w:sz w:val="24"/>
+        </w:rPr>
+      </w:pPr>
+      <w:r>
+        <w:rPr>
+          <w:sz w:val="24"/>
+        </w:rPr>
+        <w:t>Database : hibernate</w:t>
+      </w:r>
+    </w:p>
+    <w:p>
+      <w:pPr>
+        <w:pStyle w:val="Odsekzoznamu"/>
+        <w:numPr>
+          <w:ilvl w:val="0"/>
+          <w:numId w:val="2"/>
+        </w:numPr>
+        <w:rPr>
+          <w:sz w:val="24"/>
+        </w:rPr>
+      </w:pPr>
+      <w:r>
+        <w:rPr>
+          <w:sz w:val="24"/>
+        </w:rPr>
+        <w:t>Database : add borrow order, buy order</w:t>
+      </w:r>
+    </w:p>
+    <w:p>
+      <w:pPr>
+        <w:pStyle w:val="Odsekzoznamu"/>
+        <w:numPr>
+          <w:ilvl w:val="0"/>
+          <w:numId w:val="2"/>
+        </w:numPr>
+        <w:rPr>
+          <w:sz w:val="24"/>
+        </w:rPr>
+      </w:pPr>
+      <w:r>
+        <w:rPr>
+          <w:sz w:val="24"/>
+        </w:rPr>
+        <w:t>SSL</w:t>
+      </w:r>
+    </w:p>
+    <w:p>
+      <w:pPr>
+        <w:pStyle w:val="Odsekzoznamu"/>
+        <w:numPr>
+          <w:ilvl w:val="0"/>
+          <w:numId w:val="2"/>
+        </w:numPr>
+        <w:rPr>
+          <w:sz w:val="24"/>
+        </w:rPr>
+      </w:pPr>
+      <w:r>
+        <w:rPr>
+          <w:sz w:val="24"/>
+        </w:rPr>
+        <w:t>Documentation of security</w:t>
+      </w:r>
+    </w:p>
+    <w:p>
+      <w:pPr>
+        <w:rPr>
+          <w:b/>
+          <w:sz w:val="24"/>
+        </w:rPr>
+      </w:pPr>
+      <w:r>
+        <w:rPr>
+          <w:b/>
+          <w:sz w:val="24"/>
+        </w:rPr>
+        <w:t xml:space="preserve">What is in progress: </w:t>
+      </w:r>
+    </w:p>
+    <w:p>
+      <w:pPr>
+        <w:pStyle w:val="Odsekzoznamu"/>
+        <w:numPr>
+          <w:ilvl w:val="0"/>
+          <w:numId w:val="2"/>
+        </w:numPr>
+        <w:rPr>
+          <w:sz w:val="24"/>
+        </w:rPr>
+      </w:pPr>
+      <w:r>
+        <w:rPr>
+          <w:sz w:val="24"/>
+        </w:rPr>
+        <w:t>GUI : website -&gt; connect both admins, list of libraries and books details for guest/customer, registration page connect form with API</w:t>
+      </w:r>
+    </w:p>
+    <w:p>
+      <w:pPr>
+        <w:pStyle w:val="Odsekzoznamu"/>
+        <w:numPr>
+          <w:ilvl w:val="0"/>
+          <w:numId w:val="2"/>
+        </w:numPr>
+        <w:rPr>
+          <w:sz w:val="24"/>
+        </w:rPr>
+      </w:pPr>
+      <w:r>
+        <w:rPr>
+          <w:sz w:val="24"/>
+        </w:rPr>
+        <w:t xml:space="preserve">GUI : advanced search </w:t>
+      </w:r>
+    </w:p>
+    <w:p>
+      <w:pPr>
+        <w:pStyle w:val="Odsekzoznamu"/>
+        <w:numPr>
+          <w:ilvl w:val="0"/>
+          <w:numId w:val="2"/>
+        </w:numPr>
+        <w:rPr>
+          <w:sz w:val="24"/>
+        </w:rPr>
+      </w:pPr>
+      <w:r>
+        <w:rPr>
+          <w:sz w:val="24"/>
+        </w:rPr>
+        <w:t>Fix search and advanced search</w:t>
+      </w:r>
+    </w:p>
+    <w:p>
+      <w:pPr>
+        <w:pStyle w:val="Odsekzoznamu"/>
+        <w:numPr>
+          <w:ilvl w:val="0"/>
+          <w:numId w:val="2"/>
+        </w:numPr>
+        <w:rPr>
+          <w:sz w:val="24"/>
+        </w:rPr>
+      </w:pPr>
+      <w:r>
+        <w:rPr>
+          <w:sz w:val="24"/>
+        </w:rPr>
+        <w:t xml:space="preserve">Class diagram update </w:t>
+      </w:r>
+    </w:p>
+    <w:p>
+      <w:pPr>
+        <w:pStyle w:val="Odsekzoznamu"/>
+        <w:numPr>
+          <w:ilvl w:val="0"/>
+          <w:numId w:val="2"/>
+        </w:numPr>
+        <w:rPr>
+          <w:sz w:val="24"/>
+        </w:rPr>
+      </w:pPr>
+      <w:r>
+        <w:rPr>
+          <w:sz w:val="24"/>
+        </w:rPr>
+        <w:t>Sequence diagram update</w:t>
+      </w:r>
+    </w:p>
+    <w:p>
+      <w:pPr>
+        <w:pStyle w:val="Odsekzoznamu"/>
+        <w:numPr>
+          <w:ilvl w:val="0"/>
+          <w:numId w:val="2"/>
+        </w:numPr>
+        <w:rPr>
+          <w:sz w:val="24"/>
+        </w:rPr>
+      </w:pPr>
+      <w:r>
+        <w:rPr>
+          <w:sz w:val="24"/>
+        </w:rPr>
+        <w:t>Communication : borrow order, buy order</w:t>
+      </w:r>
+    </w:p>
+    <w:p>
+      <w:pPr>
+        <w:pStyle w:val="Odsekzoznamu"/>
+        <w:numPr>
+          <w:ilvl w:val="0"/>
+          <w:numId w:val="2"/>
+        </w:numPr>
+        <w:rPr>
+          <w:sz w:val="24"/>
+        </w:rPr>
+      </w:pPr>
+      <w:r>
+        <w:rPr>
+          <w:sz w:val="24"/>
+        </w:rPr>
+        <w:t>Web service documentation update</w:t>
+      </w:r>
+    </w:p>
+    <w:p>
+      <w:pPr>
+        <w:pStyle w:val="Odsekzoznamu"/>
+        <w:numPr>
+          <w:ilvl w:val="0"/>
+          <w:numId w:val="2"/>
+        </w:numPr>
+        <w:rPr>
+          <w:sz w:val="24"/>
+        </w:rPr>
+      </w:pPr>
+      <w:r>
+        <w:rPr>
+          <w:sz w:val="24"/>
+        </w:rPr>
+        <w:t>Hibernate query builder</w:t>
+      </w:r>
+    </w:p>
+    <w:p>
+      <w:pPr>
+        <w:rPr>
+          <w:b/>
+          <w:sz w:val="24"/>
+        </w:rPr>
+      </w:pPr>
+      <w:r>
+        <w:rPr>
+          <w:b/>
+          <w:sz w:val="24"/>
+        </w:rPr>
+        <w:t>New tasks:</w:t>
+      </w:r>
+    </w:p>
+    <w:p>
+      <w:pPr>
+        <w:pStyle w:val="Odsekzoznamu"/>
+        <w:numPr>
+          <w:ilvl w:val="0"/>
+          <w:numId w:val="2"/>
+        </w:numPr>
+        <w:rPr>
+          <w:sz w:val="24"/>
+        </w:rPr>
+      </w:pPr>
+      <w:r>
+        <w:rPr>
+          <w:sz w:val="24"/>
+        </w:rPr>
+        <w:t xml:space="preserve">SSL </w:t>
+      </w:r>
+    </w:p>
+    <w:p>
+      <w:pPr>
+        <w:pStyle w:val="Odsekzoznamu"/>
+        <w:numPr>
+          <w:ilvl w:val="0"/>
+          <w:numId w:val="2"/>
+        </w:numPr>
+        <w:rPr>
+          <w:sz w:val="24"/>
+        </w:rPr>
+      </w:pPr>
+      <w:r>
+        <w:rPr>
+          <w:sz w:val="24"/>
+        </w:rPr>
+        <w:t xml:space="preserve">Documentation of security </w:t>
+      </w:r>
+    </w:p>
+    <w:p>
+      <w:pPr>
+        <w:pStyle w:val="Odsekzoznamu"/>
+        <w:numPr>
+          <w:ilvl w:val="0"/>
+          <w:numId w:val="2"/>
+        </w:numPr>
+        <w:rPr>
+          <w:sz w:val="24"/>
+        </w:rPr>
+      </w:pPr>
+      <w:r>
+        <w:rPr>
+          <w:sz w:val="24"/>
+        </w:rPr>
+        <w:t xml:space="preserve">Fix search </w:t>
+      </w:r>
       <w:bookmarkStart w:id="0" w:name="_GoBack"/>
       <w:bookmarkEnd w:id="0"/>
     </w:p>
     <w:p>
       <w:pPr>
-        <w:pStyle w:val="Odsekzoznamu"/>
-        <w:numPr>
-          <w:ilvl w:val="0"/>
-          <w:numId w:val="2"/>
-        </w:numPr>
-        <w:rPr>
-          <w:sz w:val="24"/>
-        </w:rPr>
-      </w:pPr>
-      <w:r>
-        <w:rPr>
-          <w:sz w:val="24"/>
-        </w:rPr>
-        <w:t>Library : change to new URI</w:t>
-      </w:r>
-    </w:p>
-    <w:p>
-      <w:pPr>
-        <w:pStyle w:val="Odsekzoznamu"/>
-        <w:numPr>
-          <w:ilvl w:val="0"/>
-          <w:numId w:val="2"/>
-        </w:numPr>
-        <w:rPr>
-          <w:sz w:val="24"/>
-        </w:rPr>
-      </w:pPr>
-      <w:r>
-        <w:rPr>
-          <w:sz w:val="24"/>
-        </w:rPr>
-        <w:t xml:space="preserve">Book service : diagram updated </w:t>
-      </w:r>
-    </w:p>
-    <w:p>
-      <w:pPr>
-        <w:pStyle w:val="Odsekzoznamu"/>
-        <w:numPr>
-          <w:ilvl w:val="0"/>
-          <w:numId w:val="2"/>
-        </w:numPr>
-        <w:rPr>
-          <w:sz w:val="24"/>
-        </w:rPr>
-      </w:pPr>
-      <w:r>
-        <w:rPr>
-          <w:sz w:val="24"/>
-        </w:rPr>
-        <w:t xml:space="preserve">Website : navbar </w:t>
-      </w:r>
-    </w:p>
-    <w:p>
-      <w:pPr>
-        <w:rPr>
-          <w:b/>
-          <w:sz w:val="24"/>
-        </w:rPr>
-      </w:pPr>
-      <w:r>
-        <w:rPr>
-          <w:b/>
-          <w:sz w:val="24"/>
-        </w:rPr>
-        <w:t>What is in progress:</w:t>
-      </w:r>
-    </w:p>
-    <w:p>
-      <w:pPr>
-        <w:pStyle w:val="Odsekzoznamu"/>
-        <w:numPr>
-          <w:ilvl w:val="0"/>
-          <w:numId w:val="2"/>
-        </w:numPr>
-        <w:rPr>
-          <w:sz w:val="24"/>
-        </w:rPr>
-      </w:pPr>
-      <w:r>
-        <w:rPr>
-          <w:sz w:val="24"/>
-        </w:rPr>
-        <w:t>Website  : admin page, registration page, connection with API</w:t>
-      </w:r>
-    </w:p>
-    <w:p>
-      <w:pPr>
-        <w:pStyle w:val="Odsekzoznamu"/>
-        <w:numPr>
-          <w:ilvl w:val="0"/>
-          <w:numId w:val="2"/>
-        </w:numPr>
-        <w:rPr>
-          <w:sz w:val="24"/>
-        </w:rPr>
-      </w:pPr>
-      <w:r>
-        <w:rPr>
-          <w:sz w:val="24"/>
-        </w:rPr>
-        <w:t>Library : correct book details request</w:t>
-      </w:r>
-    </w:p>
-    <w:p>
-      <w:pPr>
-        <w:pStyle w:val="Odsekzoznamu"/>
-        <w:numPr>
-          <w:ilvl w:val="0"/>
-          <w:numId w:val="2"/>
-        </w:numPr>
-        <w:rPr>
-          <w:sz w:val="24"/>
-        </w:rPr>
-      </w:pPr>
-      <w:r>
-        <w:rPr>
-          <w:sz w:val="24"/>
-        </w:rPr>
-        <w:t xml:space="preserve">Library : update documentation </w:t>
-      </w:r>
-    </w:p>
-    <w:p>
-      <w:pPr>
-        <w:pStyle w:val="Odsekzoznamu"/>
-        <w:numPr>
-          <w:ilvl w:val="0"/>
-          <w:numId w:val="2"/>
-        </w:numPr>
-        <w:rPr>
-          <w:sz w:val="24"/>
-        </w:rPr>
-      </w:pPr>
-      <w:r>
-        <w:rPr>
-          <w:sz w:val="24"/>
-        </w:rPr>
-        <w:t xml:space="preserve">Database : tests for request handling </w:t>
-      </w:r>
-    </w:p>
-    <w:p>
-      <w:pPr>
-        <w:pStyle w:val="Odsekzoznamu"/>
-        <w:numPr>
-          <w:ilvl w:val="0"/>
-          <w:numId w:val="2"/>
-        </w:numPr>
-        <w:rPr>
-          <w:sz w:val="24"/>
-        </w:rPr>
-      </w:pPr>
-      <w:r>
-        <w:rPr>
-          <w:sz w:val="24"/>
-        </w:rPr>
-        <w:t xml:space="preserve">Process report </w:t>
-      </w:r>
-    </w:p>
-    <w:p>
-      <w:pPr>
-        <w:pStyle w:val="Odsekzoznamu"/>
-        <w:numPr>
-          <w:ilvl w:val="0"/>
-          <w:numId w:val="2"/>
-        </w:numPr>
-        <w:rPr>
-          <w:sz w:val="24"/>
-        </w:rPr>
-      </w:pPr>
-      <w:r>
-        <w:rPr>
-          <w:sz w:val="24"/>
-        </w:rPr>
-        <w:t xml:space="preserve">Bookstore : registration tests, controller </w:t>
-      </w:r>
-    </w:p>
-    <w:p>
-      <w:pPr>
-        <w:pStyle w:val="Odsekzoznamu"/>
-        <w:numPr>
-          <w:ilvl w:val="0"/>
-          <w:numId w:val="2"/>
-        </w:numPr>
-        <w:rPr>
-          <w:sz w:val="24"/>
-        </w:rPr>
-      </w:pPr>
-      <w:r>
-        <w:rPr>
-          <w:sz w:val="24"/>
-        </w:rPr>
-        <w:t xml:space="preserve">Database documentation </w:t>
-      </w:r>
-    </w:p>
-    <w:p>
-      <w:pPr>
-        <w:pStyle w:val="Odsekzoznamu"/>
-        <w:numPr>
-          <w:ilvl w:val="0"/>
-          <w:numId w:val="2"/>
-        </w:numPr>
-        <w:rPr>
-          <w:sz w:val="24"/>
-        </w:rPr>
-      </w:pPr>
-      <w:r>
-        <w:rPr>
-          <w:sz w:val="24"/>
-        </w:rPr>
-        <w:t xml:space="preserve">Web service documentation </w:t>
-      </w:r>
-    </w:p>
-    <w:p>
-      <w:pPr>
-        <w:rPr>
-          <w:b/>
-          <w:sz w:val="24"/>
-        </w:rPr>
-      </w:pPr>
-      <w:r>
-        <w:rPr>
-          <w:b/>
-          <w:sz w:val="24"/>
-        </w:rPr>
-        <w:t>New tasks:</w:t>
-      </w:r>
-    </w:p>
-    <w:p>
-      <w:pPr>
-        <w:pStyle w:val="Odsekzoznamu"/>
-        <w:numPr>
-          <w:ilvl w:val="0"/>
-          <w:numId w:val="2"/>
-        </w:numPr>
-        <w:rPr>
-          <w:sz w:val="24"/>
-        </w:rPr>
-      </w:pPr>
-      <w:r>
-        <w:rPr>
-          <w:sz w:val="24"/>
-        </w:rPr>
-        <w:t xml:space="preserve">Database : library book details, bookstore book details </w:t>
-      </w:r>
-    </w:p>
-    <w:p>
-      <w:pPr>
-        <w:pStyle w:val="Odsekzoznamu"/>
-        <w:numPr>
-          <w:ilvl w:val="0"/>
-          <w:numId w:val="2"/>
-        </w:numPr>
-        <w:rPr>
-          <w:sz w:val="24"/>
-        </w:rPr>
-      </w:pPr>
-      <w:r>
-        <w:rPr>
-          <w:sz w:val="24"/>
-        </w:rPr>
-        <w:t>Database : update connection of book details for institution, add institution name</w:t>
-      </w:r>
-      <w:r>
-        <w:rPr>
-          <w:sz w:val="24"/>
-        </w:rPr>
-        <w:t xml:space="preserve">  </w:t>
-      </w:r>
+        <w:rPr>
+          <w:sz w:val="24"/>
+        </w:rPr>
+      </w:pPr>
+    </w:p>
+    <w:p>
+      <w:pPr>
+        <w:rPr>
+          <w:sz w:val="24"/>
+        </w:rPr>
+      </w:pPr>
     </w:p>
     <w:sectPr>
       <w:pgSz w:w="11906" w:h="16838"/>

</xml_diff>